<commit_message>
Yes I want to commit this
</commit_message>
<xml_diff>
--- a/DataCleaning/Data Dictionary.docx
+++ b/DataCleaning/Data Dictionary.docx
@@ -16052,6 +16052,12 @@
       </w:tr>
     </w:tbl>
     <w:p/>
+    <w:p/>
+    <w:p>
+      <w:r>
+        <w:t>ysgfuguifiuwegi</w:t>
+      </w:r>
+    </w:p>
     <w:sectPr>
       <w:pgSz w:w="15840" w:h="12240" w:orient="landscape"/>
       <w:pgMar w:top="720" w:right="720" w:bottom="720" w:left="720" w:header="720" w:footer="720" w:gutter="0"/>
@@ -19683,12 +19689,7 @@
 </file>
 
 <file path=customXml/item1.xml><?xml version="1.0" encoding="utf-8"?>
-<?mso-contentType ?>
-<FormTemplates xmlns="http://schemas.microsoft.com/sharepoint/v3/contenttype/forms">
-  <Display>DocumentLibraryForm</Display>
-  <Edit>DocumentLibraryForm</Edit>
-  <New>DocumentLibraryForm</New>
-</FormTemplates>
+<b:Sources xmlns:b="http://schemas.openxmlformats.org/officeDocument/2006/bibliography" xmlns="http://schemas.openxmlformats.org/officeDocument/2006/bibliography" SelectedStyle="\APASixthEditionOfficeOnline.xsl" StyleName="APA" Version="6"/>
 </file>
 
 <file path=customXml/item2.xml><?xml version="1.0" encoding="utf-8"?>
@@ -19824,7 +19825,12 @@
 </file>
 
 <file path=customXml/item3.xml><?xml version="1.0" encoding="utf-8"?>
-<b:Sources xmlns:b="http://schemas.openxmlformats.org/officeDocument/2006/bibliography" xmlns="http://schemas.openxmlformats.org/officeDocument/2006/bibliography" SelectedStyle="\APASixthEditionOfficeOnline.xsl" StyleName="APA" Version="6"/>
+<?mso-contentType ?>
+<FormTemplates xmlns="http://schemas.microsoft.com/sharepoint/v3/contenttype/forms">
+  <Display>DocumentLibraryForm</Display>
+  <Edit>DocumentLibraryForm</Edit>
+  <New>DocumentLibraryForm</New>
+</FormTemplates>
 </file>
 
 <file path=customXml/item4.xml><?xml version="1.0" encoding="utf-8"?>
@@ -19834,9 +19840,9 @@
 </file>
 
 <file path=customXml/itemProps1.xml><?xml version="1.0" encoding="utf-8"?>
-<ds:datastoreItem xmlns:ds="http://schemas.openxmlformats.org/officeDocument/2006/customXml" ds:itemID="{DB573E41-19C7-48AD-B8DB-489476EBCB03}">
+<ds:datastoreItem xmlns:ds="http://schemas.openxmlformats.org/officeDocument/2006/customXml" ds:itemID="{805D6F12-2AC4-4259-836F-F5958697B457}">
   <ds:schemaRefs>
-    <ds:schemaRef ds:uri="http://schemas.microsoft.com/sharepoint/v3/contenttype/forms"/>
+    <ds:schemaRef ds:uri="http://schemas.openxmlformats.org/officeDocument/2006/bibliography"/>
   </ds:schemaRefs>
 </ds:datastoreItem>
 </file>
@@ -19860,9 +19866,9 @@
 </file>
 
 <file path=customXml/itemProps3.xml><?xml version="1.0" encoding="utf-8"?>
-<ds:datastoreItem xmlns:ds="http://schemas.openxmlformats.org/officeDocument/2006/customXml" ds:itemID="{805D6F12-2AC4-4259-836F-F5958697B457}">
+<ds:datastoreItem xmlns:ds="http://schemas.openxmlformats.org/officeDocument/2006/customXml" ds:itemID="{DB573E41-19C7-48AD-B8DB-489476EBCB03}">
   <ds:schemaRefs>
-    <ds:schemaRef ds:uri="http://schemas.openxmlformats.org/officeDocument/2006/bibliography"/>
+    <ds:schemaRef ds:uri="http://schemas.microsoft.com/sharepoint/v3/contenttype/forms"/>
   </ds:schemaRefs>
 </ds:datastoreItem>
 </file>

</xml_diff>